<commit_message>
resubmit to nature comm
</commit_message>
<xml_diff>
--- a/drafts/PNAS/v2_cover-letter_Lindmark-etal-2022.docx
+++ b/drafts/PNAS/v2_cover-letter_Lindmark-etal-2022.docx
@@ -83,296 +83,227 @@
         <w:rPr>
           <w:lang w:val="sv-SE"/>
         </w:rPr>
-        <w:t xml:space="preserve">Max </w:t>
-      </w:r>
-      <w:proofErr w:type="gramStart"/>
-      <w:r>
-        <w:rPr>
-          <w:lang w:val="sv-SE"/>
-        </w:rPr>
-        <w:t>Lindmark</w:t>
+        <w:t>Max Lindmark</w:t>
       </w:r>
       <w:r>
         <w:rPr>
           <w:vertAlign w:val="superscript"/>
           <w:lang w:val="sv-SE"/>
         </w:rPr>
-        <w:t>a,b</w:t>
-      </w:r>
-      <w:proofErr w:type="gramEnd"/>
+        <w:t>a,1</w:t>
+      </w:r>
+      <w:r>
+        <w:rPr>
+          <w:lang w:val="sv-SE"/>
+        </w:rPr>
+        <w:t xml:space="preserve">, </w:t>
+      </w:r>
+      <w:proofErr w:type="gramStart"/>
+      <w:r>
+        <w:rPr>
+          <w:lang w:val="sv-SE"/>
+        </w:rPr>
+        <w:t xml:space="preserve">Malin  </w:t>
+      </w:r>
+      <w:proofErr w:type="spellStart"/>
+      <w:r>
+        <w:rPr>
+          <w:lang w:val="sv-SE"/>
+        </w:rPr>
+        <w:t>Karlsson</w:t>
+      </w:r>
       <w:r>
         <w:rPr>
           <w:vertAlign w:val="superscript"/>
           <w:lang w:val="sv-SE"/>
         </w:rPr>
-        <w:t>,1</w:t>
-      </w:r>
+        <w:t>a</w:t>
+      </w:r>
+      <w:proofErr w:type="spellEnd"/>
+      <w:proofErr w:type="gramEnd"/>
       <w:r>
         <w:rPr>
           <w:lang w:val="sv-SE"/>
         </w:rPr>
-        <w:t xml:space="preserve">, Malin  </w:t>
+        <w:t xml:space="preserve">, Anna </w:t>
       </w:r>
       <w:proofErr w:type="spellStart"/>
       <w:r>
         <w:rPr>
           <w:lang w:val="sv-SE"/>
         </w:rPr>
-        <w:t>Karlsson</w:t>
+        <w:t>Gårdmark</w:t>
       </w:r>
       <w:r>
         <w:rPr>
           <w:vertAlign w:val="superscript"/>
           <w:lang w:val="sv-SE"/>
         </w:rPr>
-        <w:t>a</w:t>
+        <w:t>b</w:t>
       </w:r>
       <w:proofErr w:type="spellEnd"/>
-      <w:r>
+    </w:p>
+    <w:p>
+      <w:pPr>
+        <w:contextualSpacing/>
+        <w:jc w:val="both"/>
         <w:rPr>
           <w:lang w:val="sv-SE"/>
         </w:rPr>
-        <w:t xml:space="preserve">, Anna </w:t>
+      </w:pPr>
+    </w:p>
+    <w:p>
+      <w:pPr>
+        <w:contextualSpacing/>
+        <w:jc w:val="both"/>
+        <w:rPr>
+          <w:lang w:val="en-US"/>
+        </w:rPr>
+      </w:pPr>
+      <w:r>
+        <w:rPr>
+          <w:vertAlign w:val="superscript"/>
+          <w:lang w:val="en-US"/>
+        </w:rPr>
+        <w:t xml:space="preserve">a </w:t>
+      </w:r>
+      <w:r>
+        <w:rPr>
+          <w:lang w:val="en-US"/>
+        </w:rPr>
+        <w:t xml:space="preserve">Swedish University of Agricultural Sciences, Department of Aquatic Resources, Institute of Coastal Research, </w:t>
       </w:r>
       <w:proofErr w:type="spellStart"/>
       <w:r>
         <w:rPr>
-          <w:lang w:val="sv-SE"/>
-        </w:rPr>
-        <w:t>Gårdmark</w:t>
-      </w:r>
-      <w:r>
+          <w:lang w:val="en-US"/>
+        </w:rPr>
+        <w:t>Skolgatan</w:t>
+      </w:r>
+      <w:proofErr w:type="spellEnd"/>
+      <w:r>
+        <w:rPr>
+          <w:lang w:val="en-US"/>
+        </w:rPr>
+        <w:t xml:space="preserve"> 6, 742 42 Öregrund, Sweden</w:t>
+      </w:r>
+    </w:p>
+    <w:p>
+      <w:pPr>
+        <w:contextualSpacing/>
+        <w:jc w:val="both"/>
         <w:rPr>
           <w:vertAlign w:val="superscript"/>
-          <w:lang w:val="sv-SE"/>
-        </w:rPr>
-        <w:t>c</w:t>
+          <w:lang w:val="en-US"/>
+        </w:rPr>
+      </w:pPr>
+    </w:p>
+    <w:p>
+      <w:pPr>
+        <w:contextualSpacing/>
+        <w:jc w:val="both"/>
+        <w:rPr>
+          <w:lang w:val="en-US"/>
+        </w:rPr>
+      </w:pPr>
+      <w:r>
+        <w:rPr>
+          <w:vertAlign w:val="superscript"/>
+          <w:lang w:val="en-US"/>
+        </w:rPr>
+        <w:t xml:space="preserve">b </w:t>
+      </w:r>
+      <w:r>
+        <w:rPr>
+          <w:rFonts w:cstheme="minorHAnsi"/>
+        </w:rPr>
+        <w:t xml:space="preserve">Swedish University of Agricultural Sciences, Department of Aquatic Resources, </w:t>
+      </w:r>
+      <w:r>
+        <w:rPr>
+          <w:rFonts w:cstheme="minorHAnsi"/>
+        </w:rPr>
+        <w:t>Box 7018, 750 07 Uppsala</w:t>
+      </w:r>
+      <w:r>
+        <w:rPr>
+          <w:rFonts w:cstheme="minorHAnsi"/>
+        </w:rPr>
+        <w:t>, Sweden</w:t>
+      </w:r>
+    </w:p>
+    <w:p>
+      <w:pPr>
+        <w:contextualSpacing/>
+        <w:jc w:val="both"/>
+        <w:rPr>
+          <w:vertAlign w:val="superscript"/>
+          <w:lang w:val="en-US"/>
+        </w:rPr>
+      </w:pPr>
+    </w:p>
+    <w:p>
+      <w:pPr>
+        <w:contextualSpacing/>
+        <w:jc w:val="both"/>
+        <w:rPr>
+          <w:lang w:val="en-US"/>
+        </w:rPr>
+      </w:pPr>
+      <w:r>
+        <w:rPr>
+          <w:vertAlign w:val="superscript"/>
+          <w:lang w:val="en-US"/>
+        </w:rPr>
+        <w:t>1</w:t>
+      </w:r>
+      <w:r>
+        <w:rPr>
+          <w:lang w:val="en-US"/>
+        </w:rPr>
+        <w:t xml:space="preserve"> Author to whom correspondence should be addressed. Current address:</w:t>
+      </w:r>
+    </w:p>
+    <w:p>
+      <w:pPr>
+        <w:contextualSpacing/>
+        <w:jc w:val="both"/>
+        <w:rPr>
+          <w:lang w:val="en-US"/>
+        </w:rPr>
+      </w:pPr>
+      <w:r>
+        <w:rPr>
+          <w:lang w:val="en-US"/>
+        </w:rPr>
+        <w:t xml:space="preserve">Max Lindmark, Swedish University of Agricultural Sciences, Department of Aquatic Resources, Institute of Marine Research, </w:t>
+      </w:r>
+      <w:proofErr w:type="spellStart"/>
+      <w:r>
+        <w:rPr>
+          <w:lang w:val="en-US"/>
+        </w:rPr>
+        <w:t>Turistgatan</w:t>
       </w:r>
       <w:proofErr w:type="spellEnd"/>
-    </w:p>
-    <w:p>
-      <w:pPr>
-        <w:contextualSpacing/>
-        <w:jc w:val="both"/>
-        <w:rPr>
-          <w:lang w:val="sv-SE"/>
-        </w:rPr>
-      </w:pPr>
-    </w:p>
-    <w:p>
-      <w:pPr>
-        <w:contextualSpacing/>
-        <w:jc w:val="both"/>
-        <w:rPr>
-          <w:lang w:val="en-US"/>
-        </w:rPr>
-      </w:pPr>
-      <w:r>
-        <w:rPr>
-          <w:vertAlign w:val="superscript"/>
-          <w:lang w:val="en-US"/>
-        </w:rPr>
-        <w:t xml:space="preserve">a </w:t>
-      </w:r>
-      <w:r>
-        <w:rPr>
-          <w:lang w:val="en-US"/>
-        </w:rPr>
-        <w:t xml:space="preserve">Swedish University of Agricultural Sciences, Department of Aquatic Resources, Institute of Coastal Research, </w:t>
+      <w:r>
+        <w:rPr>
+          <w:lang w:val="en-US"/>
+        </w:rPr>
+        <w:t xml:space="preserve"> 5, 453 30 </w:t>
       </w:r>
       <w:proofErr w:type="spellStart"/>
       <w:r>
         <w:rPr>
           <w:lang w:val="en-US"/>
         </w:rPr>
-        <w:t>Skolgatan</w:t>
+        <w:t>Lysekil</w:t>
       </w:r>
       <w:proofErr w:type="spellEnd"/>
       <w:r>
         <w:rPr>
           <w:lang w:val="en-US"/>
         </w:rPr>
-        <w:t xml:space="preserve"> 6, 742 42 Öregrund, Sweden</w:t>
-      </w:r>
-    </w:p>
-    <w:p>
-      <w:pPr>
-        <w:contextualSpacing/>
-        <w:jc w:val="both"/>
-        <w:rPr>
-          <w:vertAlign w:val="superscript"/>
-          <w:lang w:val="en-US"/>
-        </w:rPr>
-      </w:pPr>
-    </w:p>
-    <w:p>
-      <w:pPr>
-        <w:contextualSpacing/>
-        <w:jc w:val="both"/>
-        <w:rPr>
-          <w:lang w:val="en-US"/>
-        </w:rPr>
-      </w:pPr>
-      <w:r>
-        <w:rPr>
-          <w:vertAlign w:val="superscript"/>
-          <w:lang w:val="en-US"/>
-        </w:rPr>
-        <w:t xml:space="preserve">b </w:t>
-      </w:r>
-      <w:r>
-        <w:rPr>
-          <w:lang w:val="en-US"/>
-        </w:rPr>
-        <w:t xml:space="preserve">Swedish University of Agricultural Sciences, Department of Aquatic Resources, Institute of Marine Research, </w:t>
-      </w:r>
-      <w:proofErr w:type="spellStart"/>
-      <w:r>
-        <w:rPr>
-          <w:lang w:val="en-US"/>
-        </w:rPr>
-        <w:t>Turistgatan</w:t>
-      </w:r>
-      <w:proofErr w:type="spellEnd"/>
-      <w:r>
-        <w:rPr>
-          <w:lang w:val="en-US"/>
-        </w:rPr>
-        <w:t xml:space="preserve"> 5, 453 30 </w:t>
-      </w:r>
-      <w:proofErr w:type="spellStart"/>
-      <w:r>
-        <w:rPr>
-          <w:lang w:val="en-US"/>
-        </w:rPr>
-        <w:t>Lysekil</w:t>
-      </w:r>
-      <w:proofErr w:type="spellEnd"/>
-      <w:r>
-        <w:rPr>
-          <w:lang w:val="en-US"/>
-        </w:rPr>
-        <w:t>, Sweden</w:t>
-      </w:r>
-    </w:p>
-    <w:p>
-      <w:pPr>
-        <w:contextualSpacing/>
-        <w:jc w:val="both"/>
-        <w:rPr>
-          <w:vertAlign w:val="superscript"/>
-          <w:lang w:val="en-US"/>
-        </w:rPr>
-      </w:pPr>
-    </w:p>
-    <w:p>
-      <w:pPr>
-        <w:contextualSpacing/>
-        <w:jc w:val="both"/>
-        <w:rPr>
-          <w:lang w:val="en-US"/>
-        </w:rPr>
-      </w:pPr>
-      <w:r>
-        <w:rPr>
-          <w:vertAlign w:val="superscript"/>
-          <w:lang w:val="en-US"/>
-        </w:rPr>
-        <w:t xml:space="preserve">c </w:t>
-      </w:r>
-      <w:r>
-        <w:rPr>
-          <w:lang w:val="en-US"/>
-        </w:rPr>
-        <w:t xml:space="preserve">Swedish University of Agricultural Sciences, Department of Aquatic Resources, </w:t>
-      </w:r>
-      <w:proofErr w:type="spellStart"/>
-      <w:r>
-        <w:rPr>
-          <w:lang w:val="en-US"/>
-        </w:rPr>
-        <w:t>Skolgatan</w:t>
-      </w:r>
-      <w:proofErr w:type="spellEnd"/>
-      <w:r>
-        <w:rPr>
-          <w:lang w:val="en-US"/>
-        </w:rPr>
-        <w:t xml:space="preserve"> 6, SE-742 42 Öregrund, Sweden</w:t>
-      </w:r>
-    </w:p>
-    <w:p>
-      <w:pPr>
-        <w:contextualSpacing/>
-        <w:jc w:val="both"/>
-        <w:rPr>
-          <w:vertAlign w:val="superscript"/>
-          <w:lang w:val="en-US"/>
-        </w:rPr>
-      </w:pPr>
-    </w:p>
-    <w:p>
-      <w:pPr>
-        <w:contextualSpacing/>
-        <w:jc w:val="both"/>
-        <w:rPr>
-          <w:lang w:val="en-US"/>
-        </w:rPr>
-      </w:pPr>
-      <w:r>
-        <w:rPr>
-          <w:vertAlign w:val="superscript"/>
-          <w:lang w:val="en-US"/>
-        </w:rPr>
-        <w:t>1</w:t>
-      </w:r>
-      <w:r>
-        <w:rPr>
-          <w:lang w:val="en-US"/>
-        </w:rPr>
-        <w:t xml:space="preserve"> Author to whom correspondence should be addressed. Current address:</w:t>
-      </w:r>
-    </w:p>
-    <w:p>
-      <w:pPr>
-        <w:contextualSpacing/>
-        <w:jc w:val="both"/>
-        <w:rPr>
-          <w:lang w:val="en-US"/>
-        </w:rPr>
-      </w:pPr>
-      <w:r>
-        <w:rPr>
-          <w:lang w:val="en-US"/>
-        </w:rPr>
-        <w:t xml:space="preserve">Max Lindmark, Swedish University of Agricultural Sciences, Department of Aquatic Resources, Institute of Marine Research, </w:t>
-      </w:r>
-      <w:proofErr w:type="spellStart"/>
-      <w:r>
-        <w:rPr>
-          <w:lang w:val="en-US"/>
-        </w:rPr>
-        <w:t>Turistgatan</w:t>
-      </w:r>
-      <w:proofErr w:type="spellEnd"/>
-      <w:r>
-        <w:rPr>
-          <w:lang w:val="en-US"/>
-        </w:rPr>
-        <w:t xml:space="preserve"> 5, 453 30 </w:t>
-      </w:r>
-      <w:proofErr w:type="spellStart"/>
-      <w:r>
-        <w:rPr>
-          <w:lang w:val="en-US"/>
-        </w:rPr>
-        <w:t>Lysekil</w:t>
-      </w:r>
-      <w:proofErr w:type="spellEnd"/>
-      <w:r>
-        <w:rPr>
-          <w:lang w:val="en-US"/>
-        </w:rPr>
         <w:t>, Sweden, Tel.: +46(0)104784137, email: max.lindmark@slu.se</w:t>
       </w:r>
     </w:p>
@@ -636,6 +567,20 @@
           <w:lang w:val="en-US"/>
         </w:rPr>
       </w:pPr>
+    </w:p>
+    <w:p>
+      <w:pPr>
+        <w:spacing w:after="200" w:line="276" w:lineRule="auto"/>
+        <w:rPr>
+          <w:lang w:val="en-US"/>
+        </w:rPr>
+      </w:pPr>
+      <w:r>
+        <w:rPr>
+          <w:lang w:val="en-US"/>
+        </w:rPr>
+        <w:br w:type="page"/>
+      </w:r>
     </w:p>
     <w:p>
       <w:pPr>
@@ -771,13 +716,7 @@
         <w:rPr>
           <w:lang w:val="en-US"/>
         </w:rPr>
-        <w:t xml:space="preserve"> mean body size due to declines in adult size-at-age).</w:t>
-      </w:r>
-      <w:r>
-        <w:rPr>
-          <w:lang w:val="en-US"/>
-        </w:rPr>
-        <w:t xml:space="preserve"> These predictions generally stem from </w:t>
+        <w:t xml:space="preserve"> mean body size due to declines in adult size-at-age). These predictions generally stem from </w:t>
       </w:r>
       <w:r>
         <w:rPr>
@@ -927,7 +866,19 @@
         <w:rPr>
           <w:lang w:val="en-US"/>
         </w:rPr>
-        <w:t xml:space="preserve">resulting in </w:t>
+        <w:t>resulting in</w:t>
+      </w:r>
+      <w:r>
+        <w:rPr>
+          <w:lang w:val="en-US"/>
+        </w:rPr>
+        <w:t xml:space="preserve"> temperatures</w:t>
+      </w:r>
+      <w:r>
+        <w:rPr>
+          <w:lang w:val="en-US"/>
+        </w:rPr>
+        <w:t xml:space="preserve"> </w:t>
       </w:r>
       <w:r>
         <w:rPr>
@@ -1006,7 +957,19 @@
         <w:rPr>
           <w:lang w:val="en-US"/>
         </w:rPr>
-        <w:t>differences in key individual- and population level parameters, such as body growth, asymptotic size, mortality rates</w:t>
+        <w:t xml:space="preserve">differences in key individual- and population level parameters, such as body growth, asymptotic size, </w:t>
+      </w:r>
+      <w:r>
+        <w:rPr>
+          <w:lang w:val="en-US"/>
+        </w:rPr>
+        <w:t xml:space="preserve">and </w:t>
+      </w:r>
+      <w:r>
+        <w:rPr>
+          <w:lang w:val="en-US"/>
+        </w:rPr>
+        <w:t>mortality rates</w:t>
       </w:r>
       <w:r>
         <w:rPr>
@@ -2140,6 +2103,7 @@
     <w:lsdException w:name="HTML Sample" w:semiHidden="1" w:unhideWhenUsed="1"/>
     <w:lsdException w:name="HTML Typewriter" w:semiHidden="1" w:unhideWhenUsed="1"/>
     <w:lsdException w:name="HTML Variable" w:semiHidden="1" w:unhideWhenUsed="1"/>
+    <w:lsdException w:name="Normal Table" w:semiHidden="1" w:unhideWhenUsed="1"/>
     <w:lsdException w:name="annotation subject" w:semiHidden="1" w:unhideWhenUsed="1"/>
     <w:lsdException w:name="No List" w:semiHidden="1" w:unhideWhenUsed="1"/>
     <w:lsdException w:name="Outline List 1" w:semiHidden="1" w:unhideWhenUsed="1"/>
@@ -2182,8 +2146,11 @@
     <w:lsdException w:name="Table Contemporary" w:semiHidden="1" w:unhideWhenUsed="1"/>
     <w:lsdException w:name="Table Elegant" w:semiHidden="1" w:unhideWhenUsed="1"/>
     <w:lsdException w:name="Table Professional" w:semiHidden="1" w:unhideWhenUsed="1"/>
+    <w:lsdException w:name="Table Subtle 1" w:semiHidden="1" w:unhideWhenUsed="1"/>
     <w:lsdException w:name="Table Subtle 2" w:semiHidden="1" w:unhideWhenUsed="1"/>
     <w:lsdException w:name="Table Web 1" w:semiHidden="1" w:unhideWhenUsed="1"/>
+    <w:lsdException w:name="Table Web 2" w:semiHidden="1" w:unhideWhenUsed="1"/>
+    <w:lsdException w:name="Table Web 3" w:semiHidden="1" w:unhideWhenUsed="1"/>
     <w:lsdException w:name="Balloon Text" w:semiHidden="1" w:unhideWhenUsed="1"/>
     <w:lsdException w:name="Table Grid" w:uiPriority="59"/>
     <w:lsdException w:name="Table Theme" w:semiHidden="1" w:unhideWhenUsed="1"/>
@@ -2411,7 +2378,7 @@
   <w:style w:type="paragraph" w:default="1" w:styleId="Normal">
     <w:name w:val="Normal"/>
     <w:qFormat/>
-    <w:rsid w:val="00433C60"/>
+    <w:rsid w:val="002647BC"/>
     <w:pPr>
       <w:spacing w:after="0" w:line="240" w:lineRule="auto"/>
     </w:pPr>
@@ -2520,7 +2487,7 @@
     <w:uiPriority w:val="1"/>
     <w:semiHidden/>
     <w:unhideWhenUsed/>
-    <w:rsid w:val="00433C60"/>
+    <w:rsid w:val="002647BC"/>
   </w:style>
   <w:style w:type="table" w:default="1" w:styleId="TableNormal">
     <w:name w:val="Normal Table"/>
@@ -2542,7 +2509,7 @@
     <w:uiPriority w:val="99"/>
     <w:semiHidden/>
     <w:unhideWhenUsed/>
-    <w:rsid w:val="00433C60"/>
+    <w:rsid w:val="002647BC"/>
   </w:style>
   <w:style w:type="character" w:customStyle="1" w:styleId="Heading1Char">
     <w:name w:val="Heading 1 Char"/>
@@ -4857,23 +4824,13 @@
 </file>
 
 <file path=customXml/item1.xml><?xml version="1.0" encoding="utf-8"?>
-<b:Sources xmlns:b="http://schemas.openxmlformats.org/officeDocument/2006/bibliography" xmlns="http://schemas.openxmlformats.org/officeDocument/2006/bibliography" SelectedStyle="\APA.XSL" StyleName="APA"/>
-</file>
-
-<file path=customXml/item2.xml><?xml version="1.0" encoding="utf-8"?>
-<p:properties xmlns:p="http://schemas.microsoft.com/office/2006/metadata/properties" xmlns:xsi="http://www.w3.org/2001/XMLSchema-instance">
-  <documentManagement/>
-</p:properties>
-</file>
-
-<file path=customXml/item3.xml><?xml version="1.0" encoding="utf-8"?>
 <tns:customPropertyEditors xmlns:tns="http://schemas.microsoft.com/office/2006/customDocumentInformationPanel">
   <tns:showOnOpen>false</tns:showOnOpen>
   <tns:defaultPropertyEditorNamespace>Standardegenskaper och egenskaper för SharePoint-bibliotek</tns:defaultPropertyEditorNamespace>
 </tns:customPropertyEditors>
 </file>
 
-<file path=customXml/item4.xml><?xml version="1.0" encoding="utf-8"?>
+<file path=customXml/item2.xml><?xml version="1.0" encoding="utf-8"?>
 <ct:contentTypeSchema xmlns:ct="http://schemas.microsoft.com/office/2006/metadata/contentType" xmlns:ma="http://schemas.microsoft.com/office/2006/metadata/properties/metaAttributes" ct:_="" ma:_="" ma:contentTypeName="Dokument" ma:contentTypeID="0x01010082F6CF5AC4B69D4CA4913C8C7806130C" ma:contentTypeVersion="0" ma:contentTypeDescription="Skapa ett nytt dokument." ma:contentTypeScope="" ma:versionID="99a8c06d041fe489a0ac81dc45f84c12">
   <xsd:schema xmlns:xsd="http://www.w3.org/2001/XMLSchema" xmlns:xs="http://www.w3.org/2001/XMLSchema" xmlns:p="http://schemas.microsoft.com/office/2006/metadata/properties" targetNamespace="http://schemas.microsoft.com/office/2006/metadata/properties" ma:root="true" ma:fieldsID="988ddc45a2a1ba233d786d3fa5db79ea">
     <xsd:element name="properties">
@@ -4987,7 +4944,7 @@
 </ct:contentTypeSchema>
 </file>
 
-<file path=customXml/item5.xml><?xml version="1.0" encoding="utf-8"?>
+<file path=customXml/item3.xml><?xml version="1.0" encoding="utf-8"?>
 <?mso-contentType ?>
 <FormTemplates xmlns="http://schemas.microsoft.com/sharepoint/v3/contenttype/forms">
   <Display>DocumentLibraryForm</Display>
@@ -4996,23 +4953,17 @@
 </FormTemplates>
 </file>
 
-<file path=customXml/itemProps1.xml><?xml version="1.0" encoding="utf-8"?>
-<ds:datastoreItem xmlns:ds="http://schemas.openxmlformats.org/officeDocument/2006/customXml" ds:itemID="{99F6DF50-444F-4901-B482-2448D1C17F58}">
-  <ds:schemaRefs>
-    <ds:schemaRef ds:uri="http://schemas.openxmlformats.org/officeDocument/2006/bibliography"/>
-  </ds:schemaRefs>
-</ds:datastoreItem>
+<file path=customXml/item4.xml><?xml version="1.0" encoding="utf-8"?>
+<b:Sources xmlns:b="http://schemas.openxmlformats.org/officeDocument/2006/bibliography" xmlns="http://schemas.openxmlformats.org/officeDocument/2006/bibliography" SelectedStyle="\APA.XSL" StyleName="APA"/>
 </file>
 
-<file path=customXml/itemProps2.xml><?xml version="1.0" encoding="utf-8"?>
-<ds:datastoreItem xmlns:ds="http://schemas.openxmlformats.org/officeDocument/2006/customXml" ds:itemID="{14B571DE-9FEF-443E-BFEF-8D8A10FF54E4}">
-  <ds:schemaRefs>
-    <ds:schemaRef ds:uri="http://schemas.microsoft.com/office/2006/metadata/properties"/>
-  </ds:schemaRefs>
-</ds:datastoreItem>
+<file path=customXml/item5.xml><?xml version="1.0" encoding="utf-8"?>
+<p:properties xmlns:p="http://schemas.microsoft.com/office/2006/metadata/properties" xmlns:xsi="http://www.w3.org/2001/XMLSchema-instance">
+  <documentManagement/>
+</p:properties>
 </file>
 
-<file path=customXml/itemProps3.xml><?xml version="1.0" encoding="utf-8"?>
+<file path=customXml/itemProps1.xml><?xml version="1.0" encoding="utf-8"?>
 <ds:datastoreItem xmlns:ds="http://schemas.openxmlformats.org/officeDocument/2006/customXml" ds:itemID="{6DA9EF7A-CCE7-4AF5-BA3C-73D4204EBDDA}">
   <ds:schemaRefs>
     <ds:schemaRef ds:uri="http://schemas.microsoft.com/office/2006/customDocumentInformationPanel"/>
@@ -5020,7 +4971,7 @@
 </ds:datastoreItem>
 </file>
 
-<file path=customXml/itemProps4.xml><?xml version="1.0" encoding="utf-8"?>
+<file path=customXml/itemProps2.xml><?xml version="1.0" encoding="utf-8"?>
 <ds:datastoreItem xmlns:ds="http://schemas.openxmlformats.org/officeDocument/2006/customXml" ds:itemID="{9E139D32-C100-407F-ABC8-6BC7DACBCB79}">
   <ds:schemaRefs>
     <ds:schemaRef ds:uri="http://schemas.microsoft.com/office/2006/metadata/contentType"/>
@@ -5036,10 +4987,26 @@
 </ds:datastoreItem>
 </file>
 
-<file path=customXml/itemProps5.xml><?xml version="1.0" encoding="utf-8"?>
+<file path=customXml/itemProps3.xml><?xml version="1.0" encoding="utf-8"?>
 <ds:datastoreItem xmlns:ds="http://schemas.openxmlformats.org/officeDocument/2006/customXml" ds:itemID="{26208C63-3BA0-4E10-999A-5A1631CE23E7}">
   <ds:schemaRefs>
     <ds:schemaRef ds:uri="http://schemas.microsoft.com/sharepoint/v3/contenttype/forms"/>
   </ds:schemaRefs>
 </ds:datastoreItem>
+</file>
+
+<file path=customXml/itemProps4.xml><?xml version="1.0" encoding="utf-8"?>
+<ds:datastoreItem xmlns:ds="http://schemas.openxmlformats.org/officeDocument/2006/customXml" ds:itemID="{99F6DF50-444F-4901-B482-2448D1C17F58}">
+  <ds:schemaRefs>
+    <ds:schemaRef ds:uri="http://schemas.openxmlformats.org/officeDocument/2006/bibliography"/>
+  </ds:schemaRefs>
+</ds:datastoreItem>
+</file>
+
+<file path=customXml/itemProps5.xml><?xml version="1.0" encoding="utf-8"?>
+<ds:datastoreItem xmlns:ds="http://schemas.openxmlformats.org/officeDocument/2006/customXml" ds:itemID="{14B571DE-9FEF-443E-BFEF-8D8A10FF54E4}">
+  <ds:schemaRefs>
+    <ds:schemaRef ds:uri="http://schemas.microsoft.com/office/2006/metadata/properties"/>
+  </ds:schemaRefs>
+</ds:datastoreItem>
 </file>
</xml_diff>